<commit_message>
extra formatting as per anesthesiology
</commit_message>
<xml_diff>
--- a/manuscript/Extras/manuscript_template.docx
+++ b/manuscript/Extras/manuscript_template.docx
@@ -6,21 +6,19 @@
       <w:pPr>
         <w:pStyle w:val="Title"/>
       </w:pPr>
-      <w:bookmarkStart w:id="0" w:name="_GoBack"/>
+      <w:r>
+        <w:t>Accuracy and precision of zero-heat-flux temperature monitoring: A systematic review and meta-analysis</w:t>
+      </w:r>
+    </w:p>
+    <w:p>
+      <w:pPr>
+        <w:pStyle w:val="Heading2"/>
+      </w:pPr>
+      <w:bookmarkStart w:id="0" w:name="author-information"/>
+      <w:r>
+        <w:t>Author information</w:t>
+      </w:r>
       <w:bookmarkEnd w:id="0"/>
-      <w:r>
-        <w:t>Accuracy and precision of zero-heat-flux temperature monitoring: A systematic review and meta-analysis</w:t>
-      </w:r>
-    </w:p>
-    <w:p>
-      <w:pPr>
-        <w:pStyle w:val="Heading2"/>
-      </w:pPr>
-      <w:bookmarkStart w:id="1" w:name="author-information"/>
-      <w:r>
-        <w:t>Author information</w:t>
-      </w:r>
-      <w:bookmarkEnd w:id="1"/>
     </w:p>
     <w:p>
       <w:pPr>
@@ -68,8 +66,13 @@
       <w:pPr>
         <w:pStyle w:val="Compact"/>
       </w:pPr>
-      <w:r>
-        <w:t>Navpreet Kamboj BScN</w:t>
+      <w:proofErr w:type="spellStart"/>
+      <w:r>
+        <w:t>Navpreet</w:t>
+      </w:r>
+      <w:proofErr w:type="spellEnd"/>
+      <w:r>
+        <w:t xml:space="preserve"> Kamboj BScN</w:t>
       </w:r>
       <w:r>
         <w:rPr>
@@ -125,7 +128,15 @@
         <w:pStyle w:val="BodyText"/>
       </w:pPr>
       <w:r>
-        <w:t>Matteo Parotto MD</w:t>
+        <w:t xml:space="preserve">Matteo </w:t>
+      </w:r>
+      <w:proofErr w:type="spellStart"/>
+      <w:r>
+        <w:t>Parotto</w:t>
+      </w:r>
+      <w:proofErr w:type="spellEnd"/>
+      <w:r>
+        <w:t xml:space="preserve"> MD</w:t>
       </w:r>
       <w:r>
         <w:rPr>
@@ -203,6 +214,8 @@
       <w:r>
         <w:t>Department of Statistics, Northwestern University</w:t>
       </w:r>
+      <w:bookmarkStart w:id="1" w:name="_GoBack"/>
+      <w:bookmarkEnd w:id="1"/>
     </w:p>
     <w:p>
       <w:pPr>
@@ -239,7 +252,7 @@
           <w:numId w:val="3"/>
         </w:numPr>
       </w:pPr>
-      <w:hyperlink r:id="rId7">
+      <w:hyperlink r:id="rId8">
         <w:r>
           <w:rPr>
             <w:rStyle w:val="Hyperlink"/>
@@ -490,7 +503,23 @@
         <w:pStyle w:val="BodyText"/>
       </w:pPr>
       <w:r>
-        <w:t>Zero-heat-flux thermometry is an alternative non-invasive method that allows for continuous monitoring of core temperature. Originally developed in the 1970s, zero-heat-flux technology was recently implemented in the 3M SpotOn temperature monitoring system (3M, St Paul, MN), as a single-use, disposable sensor. In practice, the zero-heat-flux sensor, such as the 3M SpotOn, is placed on the lateral surface of the forehead and is initially warmed to equilibrate the temperature of the skin surface to the underlying core tissues. Equipped with a thermal insulator, the zero-heat-flux sensor eliminates heat loss to the environment to allow for changes in core temperature to be directly reflected by a change in skin surface temperature.</w:t>
+        <w:t xml:space="preserve">Zero-heat-flux thermometry is an alternative non-invasive method that allows for continuous monitoring of core temperature. Originally developed in the 1970s, zero-heat-flux technology was recently implemented in the 3M </w:t>
+      </w:r>
+      <w:proofErr w:type="spellStart"/>
+      <w:r>
+        <w:t>SpotOn</w:t>
+      </w:r>
+      <w:proofErr w:type="spellEnd"/>
+      <w:r>
+        <w:t xml:space="preserve"> temperature monitoring system (3M, St Paul, MN), as a single-use, disposable sensor. In practice, the zero-heat-flux sensor, such as the 3M </w:t>
+      </w:r>
+      <w:proofErr w:type="spellStart"/>
+      <w:r>
+        <w:t>SpotOn</w:t>
+      </w:r>
+      <w:proofErr w:type="spellEnd"/>
+      <w:r>
+        <w:t>, is placed on the lateral surface of the forehead and is initially warmed to equilibrate the temperature of the skin surface to the underlying core tissues. Equipped with a thermal insulator, the zero-heat-flux sensor eliminates heat loss to the environment to allow for changes in core temperature to be directly reflected by a change in skin surface temperature.</w:t>
       </w:r>
       <w:r>
         <w:rPr>
@@ -586,7 +615,7 @@
       <w:r>
         <w:t xml:space="preserve"> We also conducted forward citation searching, by using Google Scholar to search the citations of the first article published on the accuracy of zero-heat-flux thermometers. The search strategies used for each data base can be located at this </w:t>
       </w:r>
-      <w:hyperlink r:id="rId8">
+      <w:hyperlink r:id="rId9">
         <w:r>
           <w:rPr>
             <w:rStyle w:val="Hyperlink"/>
@@ -597,13 +626,15 @@
       <w:r>
         <w:t xml:space="preserve">. Selection of studies was undertaken independently by two reviewers using </w:t>
       </w:r>
-      <w:hyperlink r:id="rId9">
+      <w:hyperlink r:id="rId10">
+        <w:proofErr w:type="spellStart"/>
         <w:r>
           <w:rPr>
             <w:rStyle w:val="Hyperlink"/>
           </w:rPr>
           <w:t>Covidence</w:t>
         </w:r>
+        <w:proofErr w:type="spellEnd"/>
       </w:hyperlink>
       <w:r>
         <w:t>.</w:t>
@@ -624,7 +655,31 @@
         <w:pStyle w:val="FirstParagraph"/>
       </w:pPr>
       <w:r>
-        <w:t>Information was extracted regarding study characteristics (author, year of publication, country, design, sample size, clinical setting, numbers studied and analyses for each outcome), population characteristics (inclusion and exclusion criteria) and temperature measurement characteristics (placement of sensor, timing and methods of measurements). The outcomes that were extracted included the mean bias (eg, accuracy) and variance (eg, SD, precision) in temperature measurement between the zero-heat-flux and comparator thermometers. We also extracted information about how repeated measurements were handled. In particular we assessed whether studies: (1) analysed each pair of data separately; (2) treated each pair of data as independent; or (3) used either analysis of variance or a random effects model as a way to control for the dependent nature of the repeated measures data.</w:t>
+        <w:t>Information was extracted regarding study characteristics (author, year of publication, country, design, sample size, clinical setting, numbers studied and analyses for each outcome), population characteristics (inclusion and exclusion criteria) and temperature measurement characteristics (placement of sensor, timing and methods of measurements). The outcomes that were extracted included the mean bias (</w:t>
+      </w:r>
+      <w:proofErr w:type="spellStart"/>
+      <w:r>
+        <w:t>eg</w:t>
+      </w:r>
+      <w:proofErr w:type="spellEnd"/>
+      <w:r>
+        <w:t>, accuracy) and variance (</w:t>
+      </w:r>
+      <w:proofErr w:type="spellStart"/>
+      <w:r>
+        <w:t>eg</w:t>
+      </w:r>
+      <w:proofErr w:type="spellEnd"/>
+      <w:r>
+        <w:t xml:space="preserve">, SD, precision) in temperature measurement between the zero-heat-flux and comparator thermometers. We also extracted information about how repeated measurements were handled. In particular we assessed whether studies: (1) </w:t>
+      </w:r>
+      <w:proofErr w:type="spellStart"/>
+      <w:r>
+        <w:t>analysed</w:t>
+      </w:r>
+      <w:proofErr w:type="spellEnd"/>
+      <w:r>
+        <w:t xml:space="preserve"> each pair of data separately; (2) treated each pair of data as independent; or (3) used either analysis of variance or a random effects model as a way to control for the dependent nature of the repeated measures data.</w:t>
       </w:r>
       <w:r>
         <w:rPr>
@@ -647,7 +702,15 @@
         <w:t>10</w:t>
       </w:r>
       <w:r>
-        <w:t xml:space="preserve"> Reviewers rated the risk of bias for patient selection, conduct of the zero-heat-flux measurements, conduct of the comparator thermometer measurements, and timing and flow (eg, timing of zero-heat-flux and established core temperature measurements, dropouts) as ‘high’, ‘low’ or ‘unclear’ risk of bias. We worked to minimize the risk of publication bias by conducting a comprehensive search of </w:t>
+        <w:t xml:space="preserve"> Reviewers rated the risk of bias for patient selection, conduct of the zero-heat-flux measurements, conduct of the comparator thermometer measurements, and timing and flow (</w:t>
+      </w:r>
+      <w:proofErr w:type="spellStart"/>
+      <w:r>
+        <w:t>eg</w:t>
+      </w:r>
+      <w:proofErr w:type="spellEnd"/>
+      <w:r>
+        <w:t xml:space="preserve">, timing of zero-heat-flux and established core temperature measurements, dropouts) as ‘high’, ‘low’ or ‘unclear’ risk of bias. We worked to minimize the risk of publication bias by conducting a comprehensive search of </w:t>
       </w:r>
       <w:r>
         <w:lastRenderedPageBreak/>
@@ -834,7 +897,15 @@
         <w:t>16–18</w:t>
       </w:r>
       <w:r>
-        <w:t xml:space="preserve"> We used the method-of-moments estimator from DerSimonian &amp; Laird 19 for the </w:t>
+        <w:t xml:space="preserve"> We used the method-of-moments estimator from </w:t>
+      </w:r>
+      <w:proofErr w:type="spellStart"/>
+      <w:r>
+        <w:t>DerSimonian</w:t>
+      </w:r>
+      <w:proofErr w:type="spellEnd"/>
+      <w:r>
+        <w:t xml:space="preserve"> &amp; Laird 19 for the </w:t>
       </w:r>
       <m:oMath>
         <m:r>
@@ -864,91 +935,6 @@
       <w:r>
         <w:t xml:space="preserve"> All data and R code used in the meta-analyses can be located at this </w:t>
       </w:r>
-      <w:hyperlink r:id="rId10">
-        <w:r>
-          <w:rPr>
-            <w:rStyle w:val="Hyperlink"/>
-          </w:rPr>
-          <w:t>link</w:t>
-        </w:r>
-      </w:hyperlink>
-      <w:r>
-        <w:t>.</w:t>
-      </w:r>
-    </w:p>
-    <w:p>
-      <w:pPr>
-        <w:pStyle w:val="BodyText"/>
-      </w:pPr>
-      <w:r>
-        <w:t xml:space="preserve">Prior to conducting the meta-analyses, the results from each study were converted into a standard format, with bias meaning comparator thermometer minus zero-heat-flux thermometer measured in degrees Celsius (°C). In several studies, results were reported for multiple groups of participants, therefore in the meta-analysis each of these groups was treated as a separate ‘comparison’. Other studies reported multiple sets of results, whereby analyses were conducted between zero-heat-flux and various comparator devices used on the same participant. These instances were also treated as a separate ‘comparison’ if the comparator </w:t>
-      </w:r>
-      <w:r>
-        <w:lastRenderedPageBreak/>
-        <w:t>devices were a part of separate meta-analysis groups. One study reported intraoperative, postoperative and overall results for the same participants. Only the paired measurements from the overall results were included in the main and low risk bias analyses, leaving paired measurements exclusively from the intraoperative and postoperative timepoints to be included in respective meta-analyses subgroups.</w:t>
-      </w:r>
-    </w:p>
-    <w:p>
-      <w:pPr>
-        <w:pStyle w:val="BodyText"/>
-      </w:pPr>
-      <w:r>
-        <w:t>The conventionally cited clinically acceptable agreement between zero-heat-flux and comparator devices is 0.5°C.</w:t>
-      </w:r>
-      <w:r>
-        <w:rPr>
-          <w:vertAlign w:val="superscript"/>
-        </w:rPr>
-        <w:t>6</w:t>
-      </w:r>
-      <w:r>
-        <w:t xml:space="preserve"> It was deemed that outer confidence bounds for 95% limits of agreement between zero-heat-flux and core temperature measurements (termed as ‘population limits of agreement’) outside of these bounds would be clinically unacceptable.</w:t>
-      </w:r>
-    </w:p>
-    <w:p>
-      <w:pPr>
-        <w:pStyle w:val="BodyText"/>
-      </w:pPr>
-      <w:r>
-        <w:t>A sensitivity analysis for the primary comparison (zero-heat-flux versus temperature measurement at core site) was performed based on risk of bias, whereby ‘unclear risk of bias’ was treated as ‘high risk’ and ‘high risk of bias’ studies were excluded from analyses. We also conducted a sensitivity analysis for the primary comparison (zero-heat-flux versus temperature measurement at core site) excluding studies that received funding from industry. As clinicians would be interested in the accuracy of zero-heat-flux relative within the clinical setting in which they use it, we conducted subgroup analyses for the primary comparison according to clinical setting of the study (either intraoperative or intensive care unit).</w:t>
-      </w:r>
-    </w:p>
-    <w:p>
-      <w:pPr>
-        <w:pStyle w:val="Heading2"/>
-      </w:pPr>
-      <w:bookmarkStart w:id="11" w:name="results"/>
-      <w:r>
-        <w:lastRenderedPageBreak/>
-        <w:t>Results</w:t>
-      </w:r>
-      <w:bookmarkEnd w:id="11"/>
-    </w:p>
-    <w:p>
-      <w:pPr>
-        <w:pStyle w:val="Heading3"/>
-      </w:pPr>
-      <w:bookmarkStart w:id="12" w:name="study-selection-and-description"/>
-      <w:r>
-        <w:t>Study selection and description</w:t>
-      </w:r>
-      <w:bookmarkEnd w:id="12"/>
-    </w:p>
-    <w:p>
-      <w:pPr>
-        <w:pStyle w:val="FirstParagraph"/>
-      </w:pPr>
-      <w:r>
-        <w:t>Sixteen studies were included (Figure @ref(fig:fig-1)). Two studies reported only in abstract form were not included and assigned as ‘studies awaiting classification’ because there was insufficient information provided.</w:t>
-      </w:r>
-    </w:p>
-    <w:p>
-      <w:pPr>
-        <w:pStyle w:val="BodyText"/>
-      </w:pPr>
-      <w:r>
-        <w:t xml:space="preserve">The characteristics of included studies can be viewed at this </w:t>
-      </w:r>
       <w:hyperlink r:id="rId11">
         <w:r>
           <w:rPr>
@@ -958,15 +944,141 @@
         </w:r>
       </w:hyperlink>
       <w:r>
-        <w:t>. The primary comparison of zero-heat-flux versus core temperature measurements (eg, arterial, bladder, esophageal or rectal) consisted of 20 comparisons from 14 individual studies. In total, data from 675 participants with 181,167 paired measurements were included in this comparison (two studies did not report the total number of measurements included in their analysis). The sensitivity analysis for the primary comparison with only studies that were judged as low risk of bias across all domains included 11 comparisons from 6 studies that enrolled 372 participants with 105,640 paired measurements (two studies did not report the total number of measurements included in their analysis). There were 5 studies that compared zero-heat-flux to core temperature measurements in ICU patients, comprising 7 comparisons with 155,598 measurements from 246 participants. Another 10 studies were included that compared zero-heat-flux to core temperature measurements in patients undergoing surgery, comprising 14 comparisons with 25,569 measurements from 532 participants. Nasopharyngeal thermometers were used as the comparator devices in 4 studies, with 109,819 paired measurements from 109,819 participants. Sublingual thermometers were used as the comparator devices in 2 studies that reported 22,731 paired measurements from 107 participants.</w:t>
-      </w:r>
-    </w:p>
-    <w:p>
-      <w:pPr>
-        <w:pStyle w:val="BodyText"/>
-      </w:pPr>
-      <w:r>
-        <w:t>All studies included in this systematic review evaluated the zero-heat-flux temperature monitoring system manufactured by 3M. Previously known as the SpotOn Temperature Monitoring System, the 3M zero-heat-flux device is now referred to commercially as the Bair Hugger Temperature Monitoring System. All comparisons reported adherence to the zero-heat-flux device manufacturer instructions and placed the sensor on the forehead of the participants. One included study also reported results for comparisons where the zero-heat-flux thermometer was not placed on the forehead. We did not include these comparisons in our meta-analysis.</w:t>
+        <w:t>.</w:t>
+      </w:r>
+    </w:p>
+    <w:p>
+      <w:pPr>
+        <w:pStyle w:val="BodyText"/>
+      </w:pPr>
+      <w:r>
+        <w:t xml:space="preserve">Prior to conducting the meta-analyses, the results from each study were converted into a standard format, with bias meaning comparator thermometer minus zero-heat-flux thermometer measured in degrees Celsius (°C). In several studies, results were reported for multiple groups of participants, therefore in the meta-analysis each of these groups was treated as a separate ‘comparison’. Other studies reported multiple sets of results, whereby analyses were conducted between zero-heat-flux and various comparator devices used on the same participant. These instances were also treated as a separate ‘comparison’ if the comparator </w:t>
+      </w:r>
+      <w:r>
+        <w:lastRenderedPageBreak/>
+        <w:t>devices were a part of separate meta-analysis groups. One study reported intraoperative, postoperative and overall results for the same participants. Only the paired measurements from the overall results were included in the main and low risk bias analyses, leaving paired measurements exclusively from the intraoperative and postoperative timepoints to be included in respective meta-analyses subgroups.</w:t>
+      </w:r>
+    </w:p>
+    <w:p>
+      <w:pPr>
+        <w:pStyle w:val="BodyText"/>
+      </w:pPr>
+      <w:r>
+        <w:t>The conventionally cited clinically acceptable agreement between zero-heat-flux and comparator devices is 0.5°C.</w:t>
+      </w:r>
+      <w:r>
+        <w:rPr>
+          <w:vertAlign w:val="superscript"/>
+        </w:rPr>
+        <w:t>6</w:t>
+      </w:r>
+      <w:r>
+        <w:t xml:space="preserve"> It was deemed that outer confidence bounds for 95% limits of agreement between zero-heat-flux and core temperature measurements (termed as ‘population limits of agreement’) outside of these bounds would be clinically unacceptable.</w:t>
+      </w:r>
+    </w:p>
+    <w:p>
+      <w:pPr>
+        <w:pStyle w:val="BodyText"/>
+      </w:pPr>
+      <w:r>
+        <w:t xml:space="preserve">A sensitivity analysis for the primary comparison (zero-heat-flux versus temperature measurement at core site) was performed based on risk of bias, whereby ‘unclear risk of </w:t>
+      </w:r>
+      <w:proofErr w:type="spellStart"/>
+      <w:r>
+        <w:t>bias’</w:t>
+      </w:r>
+      <w:proofErr w:type="spellEnd"/>
+      <w:r>
+        <w:t xml:space="preserve"> was treated as ‘high risk’ and ‘high risk of </w:t>
+      </w:r>
+      <w:proofErr w:type="spellStart"/>
+      <w:r>
+        <w:t>bias’</w:t>
+      </w:r>
+      <w:proofErr w:type="spellEnd"/>
+      <w:r>
+        <w:t xml:space="preserve"> studies were excluded from analyses. We also conducted a sensitivity analysis for the primary comparison (zero-heat-flux versus temperature measurement at core site) excluding studies that received funding from industry. As clinicians would be interested in the accuracy of zero-heat-flux relative within the clinical setting in which they use it, we conducted subgroup analyses for the primary comparison according to clinical setting of the study (either intraoperative or intensive care unit).</w:t>
+      </w:r>
+    </w:p>
+    <w:p>
+      <w:pPr>
+        <w:pStyle w:val="Heading2"/>
+      </w:pPr>
+      <w:bookmarkStart w:id="11" w:name="results"/>
+      <w:r>
+        <w:lastRenderedPageBreak/>
+        <w:t>Results</w:t>
+      </w:r>
+      <w:bookmarkEnd w:id="11"/>
+    </w:p>
+    <w:p>
+      <w:pPr>
+        <w:pStyle w:val="Heading3"/>
+      </w:pPr>
+      <w:bookmarkStart w:id="12" w:name="study-selection-and-description"/>
+      <w:r>
+        <w:t>Study selection and description</w:t>
+      </w:r>
+      <w:bookmarkEnd w:id="12"/>
+    </w:p>
+    <w:p>
+      <w:pPr>
+        <w:pStyle w:val="FirstParagraph"/>
+      </w:pPr>
+      <w:r>
+        <w:t>Sixteen studies were included (Figure @ref(</w:t>
+      </w:r>
+      <w:proofErr w:type="gramStart"/>
+      <w:r>
+        <w:t>fig:fig</w:t>
+      </w:r>
+      <w:proofErr w:type="gramEnd"/>
+      <w:r>
+        <w:t>-1)). Two studies reported only in abstract form were not included and assigned as ‘studies awaiting classification’ because there was insufficient information provided.</w:t>
+      </w:r>
+    </w:p>
+    <w:p>
+      <w:pPr>
+        <w:pStyle w:val="BodyText"/>
+      </w:pPr>
+      <w:r>
+        <w:t xml:space="preserve">The characteristics of included studies can be viewed at this </w:t>
+      </w:r>
+      <w:hyperlink r:id="rId12">
+        <w:r>
+          <w:rPr>
+            <w:rStyle w:val="Hyperlink"/>
+          </w:rPr>
+          <w:t>link</w:t>
+        </w:r>
+      </w:hyperlink>
+      <w:r>
+        <w:t>. The primary comparison of zero-heat-flux versus core temperature measurements (</w:t>
+      </w:r>
+      <w:proofErr w:type="spellStart"/>
+      <w:r>
+        <w:t>eg</w:t>
+      </w:r>
+      <w:proofErr w:type="spellEnd"/>
+      <w:r>
+        <w:t>, arterial, bladder, esophageal or rectal) consisted of 20 comparisons from 14 individual studies. In total, data from 675 participants with 181,167 paired measurements were included in this comparison (two studies did not report the total number of measurements included in their analysis). The sensitivity analysis for the primary comparison with only studies that were judged as low risk of bias across all domains included 11 comparisons from 6 studies that enrolled 372 participants with 105,640 paired measurements (two studies did not report the total number of measurements included in their analysis). There were 5 studies that compared zero-heat-flux to core temperature measurements in ICU patients, comprising 7 comparisons with 155,598 measurements from 246 participants. Another 10 studies were included that compared zero-heat-flux to core temperature measurements in patients undergoing surgery, comprising 14 comparisons with 25,569 measurements from 532 participants. Nasopharyngeal thermometers were used as the comparator devices in 4 studies, with 109,819 paired measurements from 109,819 participants. Sublingual thermometers were used as the comparator devices in 2 studies that reported 22,731 paired measurements from 107 participants.</w:t>
+      </w:r>
+    </w:p>
+    <w:p>
+      <w:pPr>
+        <w:pStyle w:val="BodyText"/>
+      </w:pPr>
+      <w:r>
+        <w:lastRenderedPageBreak/>
+        <w:t xml:space="preserve">All studies included in this systematic review evaluated the zero-heat-flux temperature monitoring system manufactured by 3M. Previously known as the </w:t>
+      </w:r>
+      <w:proofErr w:type="spellStart"/>
+      <w:r>
+        <w:t>SpotOn</w:t>
+      </w:r>
+      <w:proofErr w:type="spellEnd"/>
+      <w:r>
+        <w:t xml:space="preserve"> Temperature Monitoring System, the 3M zero-heat-flux device is now referred to commercially as the Bair Hugger Temperature Monitoring System. All comparisons reported adherence to the zero-heat-flux device manufacturer instructions and placed the sensor on the forehead of the participants. One included study also reported results for comparisons where the zero-heat-flux thermometer was not placed on the forehead. We did not include these comparisons in our meta-analysis.</w:t>
       </w:r>
     </w:p>
     <w:p>
@@ -992,7 +1104,19 @@
         <w:pStyle w:val="FirstParagraph"/>
       </w:pPr>
       <w:r>
-        <w:t>A graphical overview of the findings for the primary analysis is presented in Figure @ref(fig:fig-2). The pooled estimate for the mean bias between zero-heat-flux and core temperature measurements was 0.03°C. The population limits of agreement, which take into consideration the between-study heterogeneity and sampling error, were wide, spanning from -1°C to 1.06°C (181,167 measurements; 675 participants; 14 studies). The quality of evidence for the primary comparison was downgraded to low quality due to concerns about study limitations and inconsistency. Population limits of agreement for the sensitivity analysis restricted to studies rated as having low risk of bias across all the domains of the QUADAS-2 were similar to the primary analysis (105,640 measurements; 372 participants; 6 studies). The mean bias was again 0.02°C with population limits of agreement spanning from -0.95°C to 0.98°C. A further sensitivity analysis excluding studies that received industry funding revealed population limits of agreement that were considerably wider than the primary analysis (-1.29°C to 1.36°C). The GRADE rating for this sensitivity was downgraded to low quality though, due to concerns about study limitations, inconsistency and imprecision.</w:t>
+        <w:t>A graphical overview of the findings for the primary analysis is presented in Figure @ref(</w:t>
+      </w:r>
+      <w:proofErr w:type="gramStart"/>
+      <w:r>
+        <w:t>fig:fig</w:t>
+      </w:r>
+      <w:proofErr w:type="gramEnd"/>
+      <w:r>
+        <w:t xml:space="preserve">-2). The pooled estimate for the mean bias between zero-heat-flux and core temperature measurements was 0.03°C. The population limits of agreement, which take into consideration the between-study heterogeneity and sampling error, were wide, spanning from -1°C to 1.06°C (181,167 measurements; 675 participants; 14 studies). The quality of evidence for the primary </w:t>
+      </w:r>
+      <w:r>
+        <w:lastRenderedPageBreak/>
+        <w:t>comparison was downgraded to low quality due to concerns about study limitations and inconsistency. Population limits of agreement for the sensitivity analysis restricted to studies rated as having low risk of bias across all the domains of the QUADAS-2 were similar to the primary analysis (105,640 measurements; 372 participants; 6 studies). The mean bias was again 0.02°C with population limits of agreement spanning from -0.95°C to 0.98°C. A further sensitivity analysis excluding studies that received industry funding revealed population limits of agreement that were considerably wider than the primary analysis (-1.29°C to 1.36°C). The GRADE rating for this sensitivity was downgraded to low quality though, due to concerns about study limitations, inconsistency and imprecision.</w:t>
       </w:r>
     </w:p>
     <w:p>
@@ -1009,6 +1133,7 @@
       </w:pPr>
       <w:bookmarkStart w:id="14" w:name="secondary-comparisons-zero-heat-flux-the"/>
       <w:r>
+        <w:lastRenderedPageBreak/>
         <w:t>Secondary comparisons: zero-heat-flux thermometer versus peripheral thermometers</w:t>
       </w:r>
       <w:bookmarkEnd w:id="14"/>
@@ -1044,7 +1169,11 @@
         <w:pStyle w:val="FirstParagraph"/>
       </w:pPr>
       <w:r>
-        <w:t>Results from this systematic review have important implications for practice. Clinicians should consider the potential that a temperature measurement from a zero-heat-flux thermometer could be as much as 1°C higher or lower than core temperature. It was reassuring that results of our sensitivity analysis restricted to studies judged to be at low risk of bias using the QUADAS-2 tool were similar. As such, it is vital for clinicians considering using this device to first determine if differences in temperature smaller than this magnitude would be important for the given clinical situation. If so, then it may not be appropriate to substitute the zero-heat-flux device in place of a core thermometer.</w:t>
+        <w:t xml:space="preserve">Results from this systematic review have important implications for practice. Clinicians should consider the potential that a temperature measurement from a zero-heat-flux thermometer could be as much as 1°C higher or lower than core temperature. It was reassuring that results of our sensitivity analysis restricted to studies judged to be at low risk of bias using the QUADAS-2 tool were similar. As such, it is vital for clinicians considering using this device to first determine if differences in temperature smaller than this magnitude would be important for the given </w:t>
+      </w:r>
+      <w:r>
+        <w:lastRenderedPageBreak/>
+        <w:t>clinical situation. If so, then it may not be appropriate to substitute the zero-heat-flux device in place of a core thermometer.</w:t>
       </w:r>
     </w:p>
     <w:p>
@@ -1077,15 +1206,27 @@
         <w:pStyle w:val="BodyText"/>
       </w:pPr>
       <w:r>
-        <w:t>Although comparisons with core temperature are the most important to evaluate, we included studies that compared zero-heat-flux and peripheral temperature monitoring devices in our review because clinicians may be interested to determine if this new technology is sufficiently accurate to replace other ways to non-invasively monitor temperature. Also, there may be situations where it is standard practice for only peripheral temperature monitoring to be used. In these circumstances, it is not practical to expose research participants to the potential risks of invasive core temperature monitoring for the purpose of evaluating the new temperature monitoring device. Whether or not the zero-heat-flux thermometer is sufficiently accurate to be used in place of nasopharyngeal thermometers is unclear. Population limits of agreement calculated from four studies were broad, spanning from 1°C less than zero-heat-flux temperature to one degree higher. Further studies are therefore required.</w:t>
-      </w:r>
-    </w:p>
-    <w:p>
-      <w:pPr>
-        <w:pStyle w:val="BodyText"/>
-      </w:pPr>
-      <w:r>
-        <w:t>It should be noted that we did not include studies that used the Temple Touch Pro because it is not strictly a zero-heat-flux device. This is a new thermometer that is similar to the zero-heat-flux device in that it is placed cutaneously, but the underlying technology is different. Far fewer studies have evaluated the Temple Touch Pro compared to the zero-heat-flux device.</w:t>
+        <w:t xml:space="preserve">Although comparisons with core temperature are the most important to evaluate, we included studies that compared zero-heat-flux and peripheral temperature monitoring devices in our review because clinicians may be interested to determine if this new technology is sufficiently accurate to replace other ways to non-invasively monitor temperature. Also, there may be situations where it is standard practice for only peripheral temperature monitoring to be used. In these circumstances, it is not practical to expose research participants to the potential risks of invasive core temperature monitoring for the purpose of evaluating the new temperature </w:t>
+      </w:r>
+      <w:r>
+        <w:lastRenderedPageBreak/>
+        <w:t>monitoring device. Whether or not the zero-heat-flux thermometer is sufficiently accurate to be used in place of nasopharyngeal thermometers is unclear. Population limits of agreement calculated from four studies were broad, spanning from 1°C less than zero-heat-flux temperature to one degree higher. Further studies are therefore required.</w:t>
+      </w:r>
+    </w:p>
+    <w:p>
+      <w:pPr>
+        <w:pStyle w:val="BodyText"/>
+      </w:pPr>
+      <w:r>
+        <w:t xml:space="preserve">It should be noted that we did not include studies that used the Temple Touch Pro because it is not strictly a zero-heat-flux device. This is a new thermometer that is similar to the zero-heat-flux device in that it is placed </w:t>
+      </w:r>
+      <w:proofErr w:type="spellStart"/>
+      <w:r>
+        <w:t>cutaneously</w:t>
+      </w:r>
+      <w:proofErr w:type="spellEnd"/>
+      <w:r>
+        <w:t>, but the underlying technology is different. Far fewer studies have evaluated the Temple Touch Pro compared to the zero-heat-flux device.</w:t>
       </w:r>
       <w:r>
         <w:rPr>
@@ -1099,7 +1240,15 @@
         <w:pStyle w:val="BodyText"/>
       </w:pPr>
       <w:r>
-        <w:t>Many studies in this review analysed a large number of measurements of temperature with relatively small sample sizes. Importantly, the approach we used for our meta-analysis takes this into account. By using robust variance estimation, weights for pooling estimates in the meta-analysis become proportional to the number of patients, not the total number of measurements.</w:t>
+        <w:t xml:space="preserve">Many studies in this review </w:t>
+      </w:r>
+      <w:proofErr w:type="spellStart"/>
+      <w:r>
+        <w:t>analysed</w:t>
+      </w:r>
+      <w:proofErr w:type="spellEnd"/>
+      <w:r>
+        <w:t xml:space="preserve"> a large number of measurements of temperature with relatively small sample sizes. Importantly, the approach we used for our meta-analysis takes this into account. By using robust variance estimation, weights for pooling estimates in the meta-analysis become proportional to the number of patients, not the total number of measurements.</w:t>
       </w:r>
       <w:r>
         <w:rPr>
@@ -1122,6 +1271,7 @@
       </w:pPr>
       <w:bookmarkStart w:id="16" w:name="limitations"/>
       <w:r>
+        <w:lastRenderedPageBreak/>
         <w:t>Limitations</w:t>
       </w:r>
       <w:bookmarkEnd w:id="16"/>
@@ -1167,6 +1317,7 @@
       </w:pPr>
       <w:bookmarkStart w:id="18" w:name="references"/>
       <w:r>
+        <w:lastRenderedPageBreak/>
         <w:t>References</w:t>
       </w:r>
       <w:bookmarkEnd w:id="18"/>
@@ -1188,7 +1339,23 @@
       <w:bookmarkStart w:id="21" w:name="ref-kurz1996perioperative"/>
       <w:bookmarkEnd w:id="19"/>
       <w:r>
-        <w:t>2. Kurz A, Sessler DI, Lenhardt R: Perioperative normothermia to reduce the incidence of surgical-wound infection and shorten hospitalization. New England Journal of Medicine 1996; 334:1209–16</w:t>
+        <w:t xml:space="preserve">2. </w:t>
+      </w:r>
+      <w:proofErr w:type="spellStart"/>
+      <w:r>
+        <w:t>Kurz</w:t>
+      </w:r>
+      <w:proofErr w:type="spellEnd"/>
+      <w:r>
+        <w:t xml:space="preserve"> A, Sessler DI, </w:t>
+      </w:r>
+      <w:proofErr w:type="spellStart"/>
+      <w:r>
+        <w:t>Lenhardt</w:t>
+      </w:r>
+      <w:proofErr w:type="spellEnd"/>
+      <w:r>
+        <w:t xml:space="preserve"> R: Perioperative normothermia to reduce the incidence of surgical-wound infection and shorten hospitalization. New England Journal of Medicine 1996; 334:1209–16</w:t>
       </w:r>
     </w:p>
     <w:p>
@@ -1198,7 +1365,15 @@
       <w:bookmarkStart w:id="22" w:name="ref-michelson1994reversible"/>
       <w:bookmarkEnd w:id="21"/>
       <w:r>
-        <w:t>3. Michelson AD, MacGregor H, Barnard MR, Kestin AS, Rohrer MJ, Valeri CR: Reversible inhibition of human platelet activation by hypothermia in vivo and in vitro. Thrombosis and Haemostasis 1994; 72:633–40</w:t>
+        <w:t xml:space="preserve">3. Michelson AD, MacGregor H, Barnard MR, Kestin AS, Rohrer MJ, Valeri CR: Reversible inhibition of human platelet activation by hypothermia in vivo and in vitro. Thrombosis and </w:t>
+      </w:r>
+      <w:proofErr w:type="spellStart"/>
+      <w:r>
+        <w:t>Haemostasis</w:t>
+      </w:r>
+      <w:proofErr w:type="spellEnd"/>
+      <w:r>
+        <w:t xml:space="preserve"> 1994; 72:633–40</w:t>
       </w:r>
     </w:p>
     <w:p>
@@ -1218,7 +1393,23 @@
       <w:bookmarkStart w:id="24" w:name="ref-hadian2006evidence"/>
       <w:bookmarkEnd w:id="23"/>
       <w:r>
-        <w:t>5. Hadian M, Pinsky MR: Evidence-based review of the use of the pulmonary artery catheter: Impact data and complications. Critical Care 2006; 10:S8</w:t>
+        <w:t xml:space="preserve">5. </w:t>
+      </w:r>
+      <w:proofErr w:type="spellStart"/>
+      <w:r>
+        <w:t>Hadian</w:t>
+      </w:r>
+      <w:proofErr w:type="spellEnd"/>
+      <w:r>
+        <w:t xml:space="preserve"> M, Pinsky MR: Evidence-based review of the use of the pulmonary artery catheter: Impact data and complications. Critical Care 2006; </w:t>
+      </w:r>
+      <w:proofErr w:type="gramStart"/>
+      <w:r>
+        <w:t>10:S</w:t>
+      </w:r>
+      <w:proofErr w:type="gramEnd"/>
+      <w:r>
+        <w:t>8</w:t>
       </w:r>
     </w:p>
     <w:p>
@@ -1228,7 +1419,23 @@
       <w:bookmarkStart w:id="25" w:name="ref-eshraghi2014"/>
       <w:bookmarkEnd w:id="24"/>
       <w:r>
-        <w:t>6. Eshraghi Y, Nasr V, Parra-Sanchez I, Van Duren A, Botham M, Santoscoy T, Sessler DI: An evaluation of a zero-heat-flux cutaneous thermometer in cardiac surgical patients. Anesthesia &amp; Analgesia 2014; 119:543–9</w:t>
+        <w:t xml:space="preserve">6. </w:t>
+      </w:r>
+      <w:proofErr w:type="spellStart"/>
+      <w:r>
+        <w:t>Eshraghi</w:t>
+      </w:r>
+      <w:proofErr w:type="spellEnd"/>
+      <w:r>
+        <w:t xml:space="preserve"> Y, Nasr V, Parra-Sanchez I, Van Duren A, Botham M, </w:t>
+      </w:r>
+      <w:proofErr w:type="spellStart"/>
+      <w:r>
+        <w:t>Santoscoy</w:t>
+      </w:r>
+      <w:proofErr w:type="spellEnd"/>
+      <w:r>
+        <w:t xml:space="preserve"> T, Sessler DI: An evaluation of a zero-heat-flux cutaneous thermometer in cardiac surgical patients. Anesthesia &amp; Analgesia 2014; 119:543–9</w:t>
       </w:r>
     </w:p>
     <w:p>
@@ -1238,7 +1445,15 @@
       <w:bookmarkStart w:id="26" w:name="ref-mann2012should"/>
       <w:bookmarkEnd w:id="25"/>
       <w:r>
-        <w:t>7. Mann R, Gilbody SM: Should methodological filters for diagnostic test accuracy studies be used in systematic reviews of psychometric instruments? A case study involving screening for postnatal depression. Systematic Reviews 2012; 1:9</w:t>
+        <w:t xml:space="preserve">7. Mann R, </w:t>
+      </w:r>
+      <w:proofErr w:type="spellStart"/>
+      <w:r>
+        <w:t>Gilbody</w:t>
+      </w:r>
+      <w:proofErr w:type="spellEnd"/>
+      <w:r>
+        <w:t xml:space="preserve"> SM: Should methodological filters for diagnostic test accuracy studies be used in systematic reviews of psychometric instruments? A case study involving screening for postnatal depression. Systematic Reviews 2012; 1:9</w:t>
       </w:r>
     </w:p>
     <w:p>
@@ -1248,7 +1463,39 @@
       <w:bookmarkStart w:id="27" w:name="ref-preston2015improving"/>
       <w:bookmarkEnd w:id="26"/>
       <w:r>
-        <w:t>8. Preston L, Carroll C, Gardois P, Paisley S, Kaltenthaler E: Improving search efficiency for systematic reviews of diagnostic test accuracy: An exploratory study to assess the viability of limiting to medline, embase and reference checking. Systematic Reviews 2015; 4:82</w:t>
+        <w:t xml:space="preserve">8. Preston L, Carroll C, </w:t>
+      </w:r>
+      <w:proofErr w:type="spellStart"/>
+      <w:r>
+        <w:t>Gardois</w:t>
+      </w:r>
+      <w:proofErr w:type="spellEnd"/>
+      <w:r>
+        <w:t xml:space="preserve"> P, Paisley S, </w:t>
+      </w:r>
+      <w:proofErr w:type="spellStart"/>
+      <w:r>
+        <w:t>Kaltenthaler</w:t>
+      </w:r>
+      <w:proofErr w:type="spellEnd"/>
+      <w:r>
+        <w:t xml:space="preserve"> E: Improving search efficiency for systematic reviews of diagnostic test accuracy: An exploratory study to assess the viability of limiting to </w:t>
+      </w:r>
+      <w:proofErr w:type="spellStart"/>
+      <w:r>
+        <w:t>medline</w:t>
+      </w:r>
+      <w:proofErr w:type="spellEnd"/>
+      <w:r>
+        <w:t xml:space="preserve">, </w:t>
+      </w:r>
+      <w:proofErr w:type="spellStart"/>
+      <w:r>
+        <w:t>embase</w:t>
+      </w:r>
+      <w:proofErr w:type="spellEnd"/>
+      <w:r>
+        <w:t xml:space="preserve"> and reference checking. Systematic Reviews 2015; 4:82</w:t>
       </w:r>
     </w:p>
     <w:p>
@@ -1258,7 +1505,15 @@
       <w:bookmarkStart w:id="28" w:name="ref-myles2007using"/>
       <w:bookmarkEnd w:id="27"/>
       <w:r>
-        <w:t>9. Myles PS, Cui J: I. Using the Bland–Altman method to measure agreement with repeated measures. BJA: British Journal of Anaesthesia 2007; 99:309–11</w:t>
+        <w:t xml:space="preserve">9. Myles PS, Cui J: I. Using the Bland–Altman method to measure agreement with repeated measures. BJA: British Journal of </w:t>
+      </w:r>
+      <w:proofErr w:type="spellStart"/>
+      <w:r>
+        <w:t>Anaesthesia</w:t>
+      </w:r>
+      <w:proofErr w:type="spellEnd"/>
+      <w:r>
+        <w:t xml:space="preserve"> 2007; 99:309–11</w:t>
       </w:r>
     </w:p>
     <w:p>
@@ -1268,7 +1523,47 @@
       <w:bookmarkStart w:id="29" w:name="ref-whiting2011quadas"/>
       <w:bookmarkEnd w:id="28"/>
       <w:r>
-        <w:t>10. Whiting PF, Rutjes AW, Westwood ME, Mallett S, Deeks JJ, Reitsma JB, Leeflang MM, Sterne JA, Bossuyt PM: QUADAS-2: A revised tool for the quality assessment of diagnostic accuracy studies. Annals of Internal Medicine 2011; 155:529–36</w:t>
+        <w:t xml:space="preserve">10. Whiting PF, </w:t>
+      </w:r>
+      <w:proofErr w:type="spellStart"/>
+      <w:r>
+        <w:t>Rutjes</w:t>
+      </w:r>
+      <w:proofErr w:type="spellEnd"/>
+      <w:r>
+        <w:t xml:space="preserve"> AW, Westwood ME, Mallett S, </w:t>
+      </w:r>
+      <w:proofErr w:type="spellStart"/>
+      <w:r>
+        <w:t>Deeks</w:t>
+      </w:r>
+      <w:proofErr w:type="spellEnd"/>
+      <w:r>
+        <w:t xml:space="preserve"> JJ, </w:t>
+      </w:r>
+      <w:proofErr w:type="spellStart"/>
+      <w:r>
+        <w:t>Reitsma</w:t>
+      </w:r>
+      <w:proofErr w:type="spellEnd"/>
+      <w:r>
+        <w:t xml:space="preserve"> JB, </w:t>
+      </w:r>
+      <w:proofErr w:type="spellStart"/>
+      <w:r>
+        <w:t>Leeflang</w:t>
+      </w:r>
+      <w:proofErr w:type="spellEnd"/>
+      <w:r>
+        <w:t xml:space="preserve"> MM, Sterne JA, </w:t>
+      </w:r>
+      <w:proofErr w:type="spellStart"/>
+      <w:r>
+        <w:t>Bossuyt</w:t>
+      </w:r>
+      <w:proofErr w:type="spellEnd"/>
+      <w:r>
+        <w:t xml:space="preserve"> PM: QUADAS-2: A revised tool for the quality assessment of diagnostic accuracy studies. Annals of Internal Medicine 2011; 155:529–36</w:t>
       </w:r>
     </w:p>
     <w:p>
@@ -1278,7 +1573,23 @@
       <w:bookmarkStart w:id="30" w:name="ref-glasziou2001systematic"/>
       <w:bookmarkEnd w:id="29"/>
       <w:r>
-        <w:t>11. Glasziou P, Irwig L, Bain C, Colditz G: Systematic reviews in health care: A practical guide. Cambridge University Press, 2001</w:t>
+        <w:t xml:space="preserve">11. </w:t>
+      </w:r>
+      <w:proofErr w:type="spellStart"/>
+      <w:r>
+        <w:t>Glasziou</w:t>
+      </w:r>
+      <w:proofErr w:type="spellEnd"/>
+      <w:r>
+        <w:t xml:space="preserve"> P, </w:t>
+      </w:r>
+      <w:proofErr w:type="spellStart"/>
+      <w:r>
+        <w:t>Irwig</w:t>
+      </w:r>
+      <w:proofErr w:type="spellEnd"/>
+      <w:r>
+        <w:t xml:space="preserve"> L, Bain C, Colditz G: Systematic reviews in health care: A practical guide. Cambridge University Press, 2001</w:t>
       </w:r>
     </w:p>
     <w:p>
@@ -1288,7 +1599,15 @@
       <w:bookmarkStart w:id="31" w:name="ref-begg2005systematic"/>
       <w:bookmarkEnd w:id="30"/>
       <w:r>
-        <w:t>12. Begg CB: Systematic reviews of diagnostic accuracy studies require study by study examination: First for heterogeneity, and then for sources of heterogeneity. Journal of Clinical Epidemiology 2005; 58:865</w:t>
+        <w:t xml:space="preserve">12. </w:t>
+      </w:r>
+      <w:proofErr w:type="spellStart"/>
+      <w:r>
+        <w:t>Begg</w:t>
+      </w:r>
+      <w:proofErr w:type="spellEnd"/>
+      <w:r>
+        <w:t xml:space="preserve"> CB: Systematic reviews of diagnostic accuracy studies require study by study examination: First for heterogeneity, and then for sources of heterogeneity. Journal of Clinical Epidemiology 2005; 58:865</w:t>
       </w:r>
     </w:p>
     <w:p>
@@ -1298,7 +1617,24 @@
       <w:bookmarkStart w:id="32" w:name="ref-deeks2005performance"/>
       <w:bookmarkEnd w:id="31"/>
       <w:r>
-        <w:t>13. Deeks JJ, Macaskill P, Irwig L: The performance of tests of publication bias and other sample size effects in systematic reviews of diagnostic test accuracy was assessed. Journal of Clinical Epidemiology 2005; 58:882–93</w:t>
+        <w:lastRenderedPageBreak/>
+        <w:t xml:space="preserve">13. </w:t>
+      </w:r>
+      <w:proofErr w:type="spellStart"/>
+      <w:r>
+        <w:t>Deeks</w:t>
+      </w:r>
+      <w:proofErr w:type="spellEnd"/>
+      <w:r>
+        <w:t xml:space="preserve"> JJ, Macaskill P, </w:t>
+      </w:r>
+      <w:proofErr w:type="spellStart"/>
+      <w:r>
+        <w:t>Irwig</w:t>
+      </w:r>
+      <w:proofErr w:type="spellEnd"/>
+      <w:r>
+        <w:t xml:space="preserve"> L: The performance of tests of publication bias and other sample size effects in systematic reviews of diagnostic test accuracy was assessed. Journal of Clinical Epidemiology 2005; 58:882–93</w:t>
       </w:r>
     </w:p>
     <w:p>
@@ -1308,7 +1644,63 @@
       <w:bookmarkStart w:id="33" w:name="ref-schunemann2008grading"/>
       <w:bookmarkEnd w:id="32"/>
       <w:r>
-        <w:t>14. Schünemann HJ, Oxman AD, Brozek J, Glasziou P, Jaeschke R, Vist GE, Williams JW, Kunz R, Craig J, Montori VM, others: Grading quality of evidence and strength of recommendations for diagnostic tests and strategies. BMJ 2008; 336:1106–10</w:t>
+        <w:t xml:space="preserve">14. </w:t>
+      </w:r>
+      <w:proofErr w:type="spellStart"/>
+      <w:r>
+        <w:t>Schünemann</w:t>
+      </w:r>
+      <w:proofErr w:type="spellEnd"/>
+      <w:r>
+        <w:t xml:space="preserve"> HJ, </w:t>
+      </w:r>
+      <w:proofErr w:type="spellStart"/>
+      <w:r>
+        <w:t>Oxman</w:t>
+      </w:r>
+      <w:proofErr w:type="spellEnd"/>
+      <w:r>
+        <w:t xml:space="preserve"> AD, </w:t>
+      </w:r>
+      <w:proofErr w:type="spellStart"/>
+      <w:r>
+        <w:t>Brozek</w:t>
+      </w:r>
+      <w:proofErr w:type="spellEnd"/>
+      <w:r>
+        <w:t xml:space="preserve"> J, </w:t>
+      </w:r>
+      <w:proofErr w:type="spellStart"/>
+      <w:r>
+        <w:t>Glasziou</w:t>
+      </w:r>
+      <w:proofErr w:type="spellEnd"/>
+      <w:r>
+        <w:t xml:space="preserve"> P, </w:t>
+      </w:r>
+      <w:proofErr w:type="spellStart"/>
+      <w:r>
+        <w:t>Jaeschke</w:t>
+      </w:r>
+      <w:proofErr w:type="spellEnd"/>
+      <w:r>
+        <w:t xml:space="preserve"> R, </w:t>
+      </w:r>
+      <w:proofErr w:type="spellStart"/>
+      <w:r>
+        <w:t>Vist</w:t>
+      </w:r>
+      <w:proofErr w:type="spellEnd"/>
+      <w:r>
+        <w:t xml:space="preserve"> GE, Williams JW, Kunz R, Craig J, </w:t>
+      </w:r>
+      <w:proofErr w:type="spellStart"/>
+      <w:r>
+        <w:t>Montori</w:t>
+      </w:r>
+      <w:proofErr w:type="spellEnd"/>
+      <w:r>
+        <w:t xml:space="preserve"> VM, others: Grading quality of evidence and strength of recommendations for diagnostic tests and strategies. BMJ 2008; 336:1106–10</w:t>
       </w:r>
     </w:p>
     <w:p>
@@ -1318,7 +1710,15 @@
       <w:bookmarkStart w:id="34" w:name="ref-tipton2017framework"/>
       <w:bookmarkEnd w:id="33"/>
       <w:r>
-        <w:t>15. Tipton E, Shuster J: A framework for the meta-analysis of bland–altman studies based on a limits of agreement approach. Statistics in Medicine 2017; 36:3621–35</w:t>
+        <w:t>15. Tipton E, Shuster J: A framework for the meta-analysis of bland–</w:t>
+      </w:r>
+      <w:proofErr w:type="spellStart"/>
+      <w:r>
+        <w:t>altman</w:t>
+      </w:r>
+      <w:proofErr w:type="spellEnd"/>
+      <w:r>
+        <w:t xml:space="preserve"> studies based on a limits of agreement approach. Statistics in Medicine 2017; 36:3621–35</w:t>
       </w:r>
     </w:p>
     <w:p>
@@ -1338,7 +1738,15 @@
       <w:bookmarkStart w:id="36" w:name="ref-tanner2016handling"/>
       <w:bookmarkEnd w:id="35"/>
       <w:r>
-        <w:t>17. Tanner-Smith EE, Tipton E, Polanin JR: Handling complex meta-analytic data structures using robust variance estimates: A tutorial in r. Journal of Developmental and Life-Course Criminology 2016; 2:85–112</w:t>
+        <w:t xml:space="preserve">17. Tanner-Smith EE, Tipton E, </w:t>
+      </w:r>
+      <w:proofErr w:type="spellStart"/>
+      <w:r>
+        <w:t>Polanin</w:t>
+      </w:r>
+      <w:proofErr w:type="spellEnd"/>
+      <w:r>
+        <w:t xml:space="preserve"> JR: Handling complex meta-analytic data structures using robust variance estimates: A tutorial in r. Journal of Developmental and Life-Course Criminology 2016; 2:85–112</w:t>
       </w:r>
     </w:p>
     <w:p>
@@ -1358,7 +1766,15 @@
       <w:bookmarkStart w:id="38" w:name="ref-dersimonian1986meta"/>
       <w:bookmarkEnd w:id="37"/>
       <w:r>
-        <w:t>19. DerSimonian R, Laird N: Meta-analysis in clinical trials. Controlled Clinical Trials 1986; 7:177–88</w:t>
+        <w:t xml:space="preserve">19. </w:t>
+      </w:r>
+      <w:proofErr w:type="spellStart"/>
+      <w:r>
+        <w:t>DerSimonian</w:t>
+      </w:r>
+      <w:proofErr w:type="spellEnd"/>
+      <w:r>
+        <w:t xml:space="preserve"> R, Laird N: Meta-analysis in clinical trials. Controlled Clinical Trials 1986; 7:177–88</w:t>
       </w:r>
     </w:p>
     <w:p>
@@ -1368,7 +1784,15 @@
       <w:bookmarkStart w:id="39" w:name="ref-team2017r"/>
       <w:bookmarkEnd w:id="38"/>
       <w:r>
-        <w:t>20. Team RC: R core team (2017). R: A language and environment for statistical computing. R Found Stat Comput Vienna, Austria URL http://www R-project org/, page R Foundation for Statistical Computing 2017</w:t>
+        <w:t xml:space="preserve">20. Team RC: R core team (2017). R: A language and environment for statistical computing. R Found Stat </w:t>
+      </w:r>
+      <w:proofErr w:type="spellStart"/>
+      <w:r>
+        <w:t>Comput</w:t>
+      </w:r>
+      <w:proofErr w:type="spellEnd"/>
+      <w:r>
+        <w:t xml:space="preserve"> Vienna, Austria URL http://www R-project org/, page R Foundation for Statistical Computing 2017</w:t>
       </w:r>
     </w:p>
     <w:p>
@@ -1378,7 +1802,31 @@
       <w:bookmarkStart w:id="40" w:name="ref-niven2015accuracy"/>
       <w:bookmarkEnd w:id="39"/>
       <w:r>
-        <w:t>21. Niven DJ, Gaudet JE, Laupland KB, Mrklas KJ, Roberts DJ, Stelfox HT: Accuracy of peripheral thermometers for estimating temperature: A systematic review and meta-analysis. Annals of Internal Medicine 2015; 163:768–77</w:t>
+        <w:t xml:space="preserve">21. Niven DJ, Gaudet JE, </w:t>
+      </w:r>
+      <w:proofErr w:type="spellStart"/>
+      <w:r>
+        <w:t>Laupland</w:t>
+      </w:r>
+      <w:proofErr w:type="spellEnd"/>
+      <w:r>
+        <w:t xml:space="preserve"> KB, </w:t>
+      </w:r>
+      <w:proofErr w:type="spellStart"/>
+      <w:r>
+        <w:t>Mrklas</w:t>
+      </w:r>
+      <w:proofErr w:type="spellEnd"/>
+      <w:r>
+        <w:t xml:space="preserve"> KJ, Roberts DJ, </w:t>
+      </w:r>
+      <w:proofErr w:type="spellStart"/>
+      <w:r>
+        <w:t>Stelfox</w:t>
+      </w:r>
+      <w:proofErr w:type="spellEnd"/>
+      <w:r>
+        <w:t xml:space="preserve"> HT: Accuracy of peripheral thermometers for estimating temperature: A systematic review and meta-analysis. Annals of Internal Medicine 2015; 163:768–77</w:t>
       </w:r>
     </w:p>
     <w:p>
@@ -1388,7 +1836,39 @@
       <w:bookmarkStart w:id="41" w:name="ref-evron2017evaluation"/>
       <w:bookmarkEnd w:id="40"/>
       <w:r>
-        <w:t>22. Evron S, Weissman A, Toivis V, Shahaf DB, You J, Sessler DI, Ezri T: Evaluation of the temple touch pro, a novel noninvasive core-temperature monitoring system. Anesthesia &amp; Analgesia 2017; 125:103–9</w:t>
+        <w:t xml:space="preserve">22. </w:t>
+      </w:r>
+      <w:proofErr w:type="spellStart"/>
+      <w:r>
+        <w:t>Evron</w:t>
+      </w:r>
+      <w:proofErr w:type="spellEnd"/>
+      <w:r>
+        <w:t xml:space="preserve"> S, Weissman A, </w:t>
+      </w:r>
+      <w:proofErr w:type="spellStart"/>
+      <w:r>
+        <w:t>Toivis</w:t>
+      </w:r>
+      <w:proofErr w:type="spellEnd"/>
+      <w:r>
+        <w:t xml:space="preserve"> V, </w:t>
+      </w:r>
+      <w:proofErr w:type="spellStart"/>
+      <w:r>
+        <w:t>Shahaf</w:t>
+      </w:r>
+      <w:proofErr w:type="spellEnd"/>
+      <w:r>
+        <w:t xml:space="preserve"> DB, You J, Sessler DI, </w:t>
+      </w:r>
+      <w:proofErr w:type="spellStart"/>
+      <w:r>
+        <w:t>Ezri</w:t>
+      </w:r>
+      <w:proofErr w:type="spellEnd"/>
+      <w:r>
+        <w:t xml:space="preserve"> T: Evaluation of the temple touch pro, a novel noninvasive core-temperature monitoring system. Anesthesia &amp; Analgesia 2017; 125:103–9</w:t>
       </w:r>
     </w:p>
     <w:p>
@@ -1398,7 +1878,23 @@
       <w:bookmarkStart w:id="42" w:name="ref-sastre2019evaluation"/>
       <w:bookmarkEnd w:id="41"/>
       <w:r>
-        <w:t>23. Sastre JA, Pascual MJ, Lopez T: Evaluation of the novel non-invasive zero-heat-flux tcore™ thermometer in cardiac surgical patients. Journal of Clinical Monitoring and Computing 2019; 33:165–72</w:t>
+        <w:t xml:space="preserve">23. </w:t>
+      </w:r>
+      <w:proofErr w:type="spellStart"/>
+      <w:r>
+        <w:t>Sastre</w:t>
+      </w:r>
+      <w:proofErr w:type="spellEnd"/>
+      <w:r>
+        <w:t xml:space="preserve"> JA, Pascual MJ, Lopez T: Evaluation of the novel non-invasive zero-heat-flux </w:t>
+      </w:r>
+      <w:proofErr w:type="spellStart"/>
+      <w:r>
+        <w:t>tcore</w:t>
+      </w:r>
+      <w:proofErr w:type="spellEnd"/>
+      <w:r>
+        <w:t>™ thermometer in cardiac surgical patients. Journal of Clinical Monitoring and Computing 2019; 33:165–72</w:t>
       </w:r>
     </w:p>
     <w:p>
@@ -1409,6 +1905,7 @@
       <w:bookmarkEnd w:id="20"/>
       <w:bookmarkEnd w:id="42"/>
       <w:r>
+        <w:lastRenderedPageBreak/>
         <w:t>Figure legend</w:t>
       </w:r>
       <w:bookmarkEnd w:id="43"/>
@@ -1430,9 +1927,13 @@
       </w:r>
     </w:p>
     <w:sectPr>
+      <w:footerReference w:type="even" r:id="rId13"/>
+      <w:footerReference w:type="default" r:id="rId14"/>
       <w:pgSz w:w="12240" w:h="15840"/>
       <w:pgMar w:top="1440" w:right="1440" w:bottom="1440" w:left="1440" w:header="720" w:footer="720" w:gutter="0"/>
+      <w:lnNumType w:countBy="1" w:restart="continuous"/>
       <w:cols w:space="720"/>
+      <w:docGrid w:linePitch="326"/>
     </w:sectPr>
   </w:body>
 </w:document>
@@ -1461,6 +1962,123 @@
     </w:p>
   </w:endnote>
 </w:endnotes>
+</file>
+
+<file path=word/footer1.xml><?xml version="1.0" encoding="utf-8"?>
+<w:ftr xmlns:wpc="http://schemas.microsoft.com/office/word/2010/wordprocessingCanvas" xmlns:cx="http://schemas.microsoft.com/office/drawing/2014/chartex" xmlns:cx1="http://schemas.microsoft.com/office/drawing/2015/9/8/chartex" xmlns:cx2="http://schemas.microsoft.com/office/drawing/2015/10/21/chartex" xmlns:cx3="http://schemas.microsoft.com/office/drawing/2016/5/9/chartex" xmlns:cx4="http://schemas.microsoft.com/office/drawing/2016/5/10/chartex" xmlns:cx5="http://schemas.microsoft.com/office/drawing/2016/5/11/chartex" xmlns:cx6="http://schemas.microsoft.com/office/drawing/2016/5/12/chartex" xmlns:cx7="http://schemas.microsoft.com/office/drawing/2016/5/13/chartex" xmlns:cx8="http://schemas.microsoft.com/office/drawing/2016/5/14/chartex" xmlns:mc="http://schemas.openxmlformats.org/markup-compatibility/2006" xmlns:aink="http://schemas.microsoft.com/office/drawing/2016/ink" xmlns:am3d="http://schemas.microsoft.com/office/drawing/2017/model3d" xmlns:o="urn:schemas-microsoft-com:office:office" xmlns:r="http://schemas.openxmlformats.org/officeDocument/2006/relationships" xmlns:m="http://schemas.openxmlformats.org/officeDocument/2006/math" xmlns:v="urn:schemas-microsoft-com:vml" xmlns:wp14="http://schemas.microsoft.com/office/word/2010/wordprocessingDrawing" xmlns:wp="http://schemas.openxmlformats.org/drawingml/2006/wordprocessingDrawing" xmlns:w10="urn:schemas-microsoft-com:office:word" xmlns:w="http://schemas.openxmlformats.org/wordprocessingml/2006/main" xmlns:w14="http://schemas.microsoft.com/office/word/2010/wordml" xmlns:w15="http://schemas.microsoft.com/office/word/2012/wordml" xmlns:w16cid="http://schemas.microsoft.com/office/word/2016/wordml/cid" xmlns:w16se="http://schemas.microsoft.com/office/word/2015/wordml/symex" xmlns:wpg="http://schemas.microsoft.com/office/word/2010/wordprocessingGroup" xmlns:wpi="http://schemas.microsoft.com/office/word/2010/wordprocessingInk" xmlns:wne="http://schemas.microsoft.com/office/word/2006/wordml" xmlns:wps="http://schemas.microsoft.com/office/word/2010/wordprocessingShape" mc:Ignorable="w14 w15 w16se w16cid wp14">
+  <w:sdt>
+    <w:sdtPr>
+      <w:rPr>
+        <w:rStyle w:val="PageNumber"/>
+      </w:rPr>
+      <w:id w:val="790398657"/>
+      <w:docPartObj>
+        <w:docPartGallery w:val="Page Numbers (Bottom of Page)"/>
+        <w:docPartUnique/>
+      </w:docPartObj>
+    </w:sdtPr>
+    <w:sdtContent>
+      <w:p>
+        <w:pPr>
+          <w:pStyle w:val="Footer"/>
+          <w:framePr w:wrap="none" w:vAnchor="text" w:hAnchor="margin" w:xAlign="right" w:y="1"/>
+          <w:rPr>
+            <w:rStyle w:val="PageNumber"/>
+          </w:rPr>
+        </w:pPr>
+        <w:r>
+          <w:rPr>
+            <w:rStyle w:val="PageNumber"/>
+          </w:rPr>
+          <w:fldChar w:fldCharType="begin"/>
+        </w:r>
+        <w:r>
+          <w:rPr>
+            <w:rStyle w:val="PageNumber"/>
+          </w:rPr>
+          <w:instrText xml:space="preserve"> PAGE </w:instrText>
+        </w:r>
+        <w:r>
+          <w:rPr>
+            <w:rStyle w:val="PageNumber"/>
+          </w:rPr>
+          <w:fldChar w:fldCharType="end"/>
+        </w:r>
+      </w:p>
+    </w:sdtContent>
+  </w:sdt>
+  <w:p>
+    <w:pPr>
+      <w:pStyle w:val="Footer"/>
+      <w:ind w:right="360"/>
+    </w:pPr>
+  </w:p>
+</w:ftr>
+</file>
+
+<file path=word/footer2.xml><?xml version="1.0" encoding="utf-8"?>
+<w:ftr xmlns:wpc="http://schemas.microsoft.com/office/word/2010/wordprocessingCanvas" xmlns:cx="http://schemas.microsoft.com/office/drawing/2014/chartex" xmlns:cx1="http://schemas.microsoft.com/office/drawing/2015/9/8/chartex" xmlns:cx2="http://schemas.microsoft.com/office/drawing/2015/10/21/chartex" xmlns:cx3="http://schemas.microsoft.com/office/drawing/2016/5/9/chartex" xmlns:cx4="http://schemas.microsoft.com/office/drawing/2016/5/10/chartex" xmlns:cx5="http://schemas.microsoft.com/office/drawing/2016/5/11/chartex" xmlns:cx6="http://schemas.microsoft.com/office/drawing/2016/5/12/chartex" xmlns:cx7="http://schemas.microsoft.com/office/drawing/2016/5/13/chartex" xmlns:cx8="http://schemas.microsoft.com/office/drawing/2016/5/14/chartex" xmlns:mc="http://schemas.openxmlformats.org/markup-compatibility/2006" xmlns:aink="http://schemas.microsoft.com/office/drawing/2016/ink" xmlns:am3d="http://schemas.microsoft.com/office/drawing/2017/model3d" xmlns:o="urn:schemas-microsoft-com:office:office" xmlns:r="http://schemas.openxmlformats.org/officeDocument/2006/relationships" xmlns:m="http://schemas.openxmlformats.org/officeDocument/2006/math" xmlns:v="urn:schemas-microsoft-com:vml" xmlns:wp14="http://schemas.microsoft.com/office/word/2010/wordprocessingDrawing" xmlns:wp="http://schemas.openxmlformats.org/drawingml/2006/wordprocessingDrawing" xmlns:w10="urn:schemas-microsoft-com:office:word" xmlns:w="http://schemas.openxmlformats.org/wordprocessingml/2006/main" xmlns:w14="http://schemas.microsoft.com/office/word/2010/wordml" xmlns:w15="http://schemas.microsoft.com/office/word/2012/wordml" xmlns:w16cid="http://schemas.microsoft.com/office/word/2016/wordml/cid" xmlns:w16se="http://schemas.microsoft.com/office/word/2015/wordml/symex" xmlns:wpg="http://schemas.microsoft.com/office/word/2010/wordprocessingGroup" xmlns:wpi="http://schemas.microsoft.com/office/word/2010/wordprocessingInk" xmlns:wne="http://schemas.microsoft.com/office/word/2006/wordml" xmlns:wps="http://schemas.microsoft.com/office/word/2010/wordprocessingShape" mc:Ignorable="w14 w15 w16se w16cid wp14">
+  <w:sdt>
+    <w:sdtPr>
+      <w:rPr>
+        <w:rStyle w:val="PageNumber"/>
+      </w:rPr>
+      <w:id w:val="-366447533"/>
+      <w:docPartObj>
+        <w:docPartGallery w:val="Page Numbers (Bottom of Page)"/>
+        <w:docPartUnique/>
+      </w:docPartObj>
+    </w:sdtPr>
+    <w:sdtContent>
+      <w:p>
+        <w:pPr>
+          <w:pStyle w:val="Footer"/>
+          <w:framePr w:wrap="none" w:vAnchor="text" w:hAnchor="margin" w:xAlign="right" w:y="1"/>
+          <w:rPr>
+            <w:rStyle w:val="PageNumber"/>
+          </w:rPr>
+        </w:pPr>
+        <w:r>
+          <w:rPr>
+            <w:rStyle w:val="PageNumber"/>
+          </w:rPr>
+          <w:fldChar w:fldCharType="begin"/>
+        </w:r>
+        <w:r>
+          <w:rPr>
+            <w:rStyle w:val="PageNumber"/>
+          </w:rPr>
+          <w:instrText xml:space="preserve"> PAGE </w:instrText>
+        </w:r>
+        <w:r>
+          <w:rPr>
+            <w:rStyle w:val="PageNumber"/>
+          </w:rPr>
+          <w:fldChar w:fldCharType="separate"/>
+        </w:r>
+        <w:r>
+          <w:rPr>
+            <w:rStyle w:val="PageNumber"/>
+            <w:noProof/>
+          </w:rPr>
+          <w:t>1</w:t>
+        </w:r>
+        <w:r>
+          <w:rPr>
+            <w:rStyle w:val="PageNumber"/>
+          </w:rPr>
+          <w:fldChar w:fldCharType="end"/>
+        </w:r>
+      </w:p>
+    </w:sdtContent>
+  </w:sdt>
+  <w:p>
+    <w:pPr>
+      <w:pStyle w:val="Footer"/>
+      <w:ind w:right="360"/>
+    </w:pPr>
+  </w:p>
+</w:ftr>
 </file>
 
 <file path=word/footnotes.xml><?xml version="1.0" encoding="utf-8"?>
@@ -2990,6 +3608,66 @@
       <w:shd w:val="clear" w:color="auto" w:fill="F8F8F8"/>
     </w:rPr>
   </w:style>
+  <w:style w:type="character" w:styleId="LineNumber">
+    <w:name w:val="line number"/>
+    <w:basedOn w:val="DefaultParagraphFont"/>
+    <w:semiHidden/>
+    <w:unhideWhenUsed/>
+    <w:rsid w:val="00AF68E7"/>
+  </w:style>
+  <w:style w:type="paragraph" w:styleId="Header">
+    <w:name w:val="header"/>
+    <w:basedOn w:val="Normal"/>
+    <w:link w:val="HeaderChar"/>
+    <w:unhideWhenUsed/>
+    <w:rsid w:val="00AF68E7"/>
+    <w:pPr>
+      <w:tabs>
+        <w:tab w:val="center" w:pos="4680"/>
+        <w:tab w:val="right" w:pos="9360"/>
+      </w:tabs>
+      <w:spacing w:after="0" w:line="240" w:lineRule="auto"/>
+    </w:pPr>
+  </w:style>
+  <w:style w:type="character" w:customStyle="1" w:styleId="HeaderChar">
+    <w:name w:val="Header Char"/>
+    <w:basedOn w:val="DefaultParagraphFont"/>
+    <w:link w:val="Header"/>
+    <w:rsid w:val="00AF68E7"/>
+    <w:rPr>
+      <w:rFonts w:asciiTheme="majorHAnsi" w:hAnsiTheme="majorHAnsi"/>
+    </w:rPr>
+  </w:style>
+  <w:style w:type="paragraph" w:styleId="Footer">
+    <w:name w:val="footer"/>
+    <w:basedOn w:val="Normal"/>
+    <w:link w:val="FooterChar"/>
+    <w:unhideWhenUsed/>
+    <w:rsid w:val="00AF68E7"/>
+    <w:pPr>
+      <w:tabs>
+        <w:tab w:val="center" w:pos="4680"/>
+        <w:tab w:val="right" w:pos="9360"/>
+      </w:tabs>
+      <w:spacing w:after="0" w:line="240" w:lineRule="auto"/>
+    </w:pPr>
+  </w:style>
+  <w:style w:type="character" w:customStyle="1" w:styleId="FooterChar">
+    <w:name w:val="Footer Char"/>
+    <w:basedOn w:val="DefaultParagraphFont"/>
+    <w:link w:val="Footer"/>
+    <w:rsid w:val="00AF68E7"/>
+    <w:rPr>
+      <w:rFonts w:asciiTheme="majorHAnsi" w:hAnsiTheme="majorHAnsi"/>
+    </w:rPr>
+  </w:style>
+  <w:style w:type="character" w:styleId="PageNumber">
+    <w:name w:val="page number"/>
+    <w:basedOn w:val="DefaultParagraphFont"/>
+    <w:semiHidden/>
+    <w:unhideWhenUsed/>
+    <w:rsid w:val="00AF68E7"/>
+  </w:style>
 </w:styles>
 </file>
 
@@ -3309,4 +3987,16 @@
   </a:objectDefaults>
   <a:extraClrSchemeLst/>
 </a:theme>
+</file>
+
+<file path=customXml/item1.xml><?xml version="1.0" encoding="utf-8"?>
+<b:Sources xmlns:b="http://schemas.openxmlformats.org/officeDocument/2006/bibliography" xmlns="http://schemas.openxmlformats.org/officeDocument/2006/bibliography" SelectedStyle="/APASixthEditionOfficeOnline.xsl" StyleName="APA" Version="6"/>
+</file>
+
+<file path=customXml/itemProps1.xml><?xml version="1.0" encoding="utf-8"?>
+<ds:datastoreItem xmlns:ds="http://schemas.openxmlformats.org/officeDocument/2006/customXml" ds:itemID="{A074DDF9-2314-3B47-9C8F-CDF0B1EFA399}">
+  <ds:schemaRefs>
+    <ds:schemaRef ds:uri="http://schemas.openxmlformats.org/officeDocument/2006/bibliography"/>
+  </ds:schemaRefs>
+</ds:datastoreItem>
 </file>
</xml_diff>

<commit_message>
resubmitted to anesthesiology with format corrections
</commit_message>
<xml_diff>
--- a/manuscript/Extras/manuscript_template.docx
+++ b/manuscript/Extras/manuscript_template.docx
@@ -144,6 +144,8 @@
         </w:rPr>
         <w:t>4</w:t>
       </w:r>
+      <w:bookmarkStart w:id="1" w:name="_GoBack"/>
+      <w:bookmarkEnd w:id="1"/>
     </w:p>
     <w:p>
       <w:pPr>
@@ -214,8 +216,6 @@
       <w:r>
         <w:t>Department of Statistics, Northwestern University</w:t>
       </w:r>
-      <w:bookmarkStart w:id="1" w:name="_GoBack"/>
-      <w:bookmarkEnd w:id="1"/>
     </w:p>
     <w:p>
       <w:pPr>
@@ -1927,11 +1927,12 @@
       </w:r>
     </w:p>
     <w:sectPr>
-      <w:footerReference w:type="even" r:id="rId13"/>
-      <w:footerReference w:type="default" r:id="rId14"/>
+      <w:headerReference w:type="even" r:id="rId13"/>
+      <w:headerReference w:type="default" r:id="rId14"/>
+      <w:footerReference w:type="even" r:id="rId15"/>
+      <w:footerReference w:type="default" r:id="rId16"/>
       <w:pgSz w:w="12240" w:h="15840"/>
       <w:pgMar w:top="1440" w:right="1440" w:bottom="1440" w:left="1440" w:header="720" w:footer="720" w:gutter="0"/>
-      <w:lnNumType w:countBy="1" w:restart="continuous"/>
       <w:cols w:space="720"/>
       <w:docGrid w:linePitch="326"/>
     </w:sectPr>
@@ -1977,6 +1978,11 @@
         <w:docPartUnique/>
       </w:docPartObj>
     </w:sdtPr>
+    <w:sdtEndPr>
+      <w:rPr>
+        <w:rStyle w:val="PageNumber"/>
+      </w:rPr>
+    </w:sdtEndPr>
     <w:sdtContent>
       <w:p>
         <w:pPr>
@@ -2018,21 +2024,103 @@
 
 <file path=word/footer2.xml><?xml version="1.0" encoding="utf-8"?>
 <w:ftr xmlns:wpc="http://schemas.microsoft.com/office/word/2010/wordprocessingCanvas" xmlns:cx="http://schemas.microsoft.com/office/drawing/2014/chartex" xmlns:cx1="http://schemas.microsoft.com/office/drawing/2015/9/8/chartex" xmlns:cx2="http://schemas.microsoft.com/office/drawing/2015/10/21/chartex" xmlns:cx3="http://schemas.microsoft.com/office/drawing/2016/5/9/chartex" xmlns:cx4="http://schemas.microsoft.com/office/drawing/2016/5/10/chartex" xmlns:cx5="http://schemas.microsoft.com/office/drawing/2016/5/11/chartex" xmlns:cx6="http://schemas.microsoft.com/office/drawing/2016/5/12/chartex" xmlns:cx7="http://schemas.microsoft.com/office/drawing/2016/5/13/chartex" xmlns:cx8="http://schemas.microsoft.com/office/drawing/2016/5/14/chartex" xmlns:mc="http://schemas.openxmlformats.org/markup-compatibility/2006" xmlns:aink="http://schemas.microsoft.com/office/drawing/2016/ink" xmlns:am3d="http://schemas.microsoft.com/office/drawing/2017/model3d" xmlns:o="urn:schemas-microsoft-com:office:office" xmlns:r="http://schemas.openxmlformats.org/officeDocument/2006/relationships" xmlns:m="http://schemas.openxmlformats.org/officeDocument/2006/math" xmlns:v="urn:schemas-microsoft-com:vml" xmlns:wp14="http://schemas.microsoft.com/office/word/2010/wordprocessingDrawing" xmlns:wp="http://schemas.openxmlformats.org/drawingml/2006/wordprocessingDrawing" xmlns:w10="urn:schemas-microsoft-com:office:word" xmlns:w="http://schemas.openxmlformats.org/wordprocessingml/2006/main" xmlns:w14="http://schemas.microsoft.com/office/word/2010/wordml" xmlns:w15="http://schemas.microsoft.com/office/word/2012/wordml" xmlns:w16cid="http://schemas.microsoft.com/office/word/2016/wordml/cid" xmlns:w16se="http://schemas.microsoft.com/office/word/2015/wordml/symex" xmlns:wpg="http://schemas.microsoft.com/office/word/2010/wordprocessingGroup" xmlns:wpi="http://schemas.microsoft.com/office/word/2010/wordprocessingInk" xmlns:wne="http://schemas.microsoft.com/office/word/2006/wordml" xmlns:wps="http://schemas.microsoft.com/office/word/2010/wordprocessingShape" mc:Ignorable="w14 w15 w16se w16cid wp14">
+  <w:p>
+    <w:pPr>
+      <w:pStyle w:val="Footer"/>
+      <w:ind w:right="360"/>
+    </w:pPr>
+  </w:p>
+</w:ftr>
+</file>
+
+<file path=word/footnotes.xml><?xml version="1.0" encoding="utf-8"?>
+<w:footnotes xmlns:wpc="http://schemas.microsoft.com/office/word/2010/wordprocessingCanvas" xmlns:cx="http://schemas.microsoft.com/office/drawing/2014/chartex" xmlns:cx1="http://schemas.microsoft.com/office/drawing/2015/9/8/chartex" xmlns:cx2="http://schemas.microsoft.com/office/drawing/2015/10/21/chartex" xmlns:cx3="http://schemas.microsoft.com/office/drawing/2016/5/9/chartex" xmlns:cx4="http://schemas.microsoft.com/office/drawing/2016/5/10/chartex" xmlns:cx5="http://schemas.microsoft.com/office/drawing/2016/5/11/chartex" xmlns:cx6="http://schemas.microsoft.com/office/drawing/2016/5/12/chartex" xmlns:cx7="http://schemas.microsoft.com/office/drawing/2016/5/13/chartex" xmlns:cx8="http://schemas.microsoft.com/office/drawing/2016/5/14/chartex" xmlns:mc="http://schemas.openxmlformats.org/markup-compatibility/2006" xmlns:aink="http://schemas.microsoft.com/office/drawing/2016/ink" xmlns:am3d="http://schemas.microsoft.com/office/drawing/2017/model3d" xmlns:o="urn:schemas-microsoft-com:office:office" xmlns:r="http://schemas.openxmlformats.org/officeDocument/2006/relationships" xmlns:m="http://schemas.openxmlformats.org/officeDocument/2006/math" xmlns:v="urn:schemas-microsoft-com:vml" xmlns:wp14="http://schemas.microsoft.com/office/word/2010/wordprocessingDrawing" xmlns:wp="http://schemas.openxmlformats.org/drawingml/2006/wordprocessingDrawing" xmlns:w10="urn:schemas-microsoft-com:office:word" xmlns:w="http://schemas.openxmlformats.org/wordprocessingml/2006/main" xmlns:w14="http://schemas.microsoft.com/office/word/2010/wordml" xmlns:w15="http://schemas.microsoft.com/office/word/2012/wordml" xmlns:w16cid="http://schemas.microsoft.com/office/word/2016/wordml/cid" xmlns:w16se="http://schemas.microsoft.com/office/word/2015/wordml/symex" xmlns:wpg="http://schemas.microsoft.com/office/word/2010/wordprocessingGroup" xmlns:wpi="http://schemas.microsoft.com/office/word/2010/wordprocessingInk" xmlns:wne="http://schemas.microsoft.com/office/word/2006/wordml" xmlns:wps="http://schemas.microsoft.com/office/word/2010/wordprocessingShape" mc:Ignorable="w14 w15 w16se w16cid wp14">
+  <w:footnote w:type="separator" w:id="-1">
+    <w:p>
+      <w:r>
+        <w:separator/>
+      </w:r>
+    </w:p>
+  </w:footnote>
+  <w:footnote w:type="continuationSeparator" w:id="0">
+    <w:p>
+      <w:r>
+        <w:continuationSeparator/>
+      </w:r>
+    </w:p>
+  </w:footnote>
+</w:footnotes>
+</file>
+
+<file path=word/header1.xml><?xml version="1.0" encoding="utf-8"?>
+<w:hdr xmlns:wpc="http://schemas.microsoft.com/office/word/2010/wordprocessingCanvas" xmlns:cx="http://schemas.microsoft.com/office/drawing/2014/chartex" xmlns:cx1="http://schemas.microsoft.com/office/drawing/2015/9/8/chartex" xmlns:cx2="http://schemas.microsoft.com/office/drawing/2015/10/21/chartex" xmlns:cx3="http://schemas.microsoft.com/office/drawing/2016/5/9/chartex" xmlns:cx4="http://schemas.microsoft.com/office/drawing/2016/5/10/chartex" xmlns:cx5="http://schemas.microsoft.com/office/drawing/2016/5/11/chartex" xmlns:cx6="http://schemas.microsoft.com/office/drawing/2016/5/12/chartex" xmlns:cx7="http://schemas.microsoft.com/office/drawing/2016/5/13/chartex" xmlns:cx8="http://schemas.microsoft.com/office/drawing/2016/5/14/chartex" xmlns:mc="http://schemas.openxmlformats.org/markup-compatibility/2006" xmlns:aink="http://schemas.microsoft.com/office/drawing/2016/ink" xmlns:am3d="http://schemas.microsoft.com/office/drawing/2017/model3d" xmlns:o="urn:schemas-microsoft-com:office:office" xmlns:r="http://schemas.openxmlformats.org/officeDocument/2006/relationships" xmlns:m="http://schemas.openxmlformats.org/officeDocument/2006/math" xmlns:v="urn:schemas-microsoft-com:vml" xmlns:wp14="http://schemas.microsoft.com/office/word/2010/wordprocessingDrawing" xmlns:wp="http://schemas.openxmlformats.org/drawingml/2006/wordprocessingDrawing" xmlns:w10="urn:schemas-microsoft-com:office:word" xmlns:w="http://schemas.openxmlformats.org/wordprocessingml/2006/main" xmlns:w14="http://schemas.microsoft.com/office/word/2010/wordml" xmlns:w15="http://schemas.microsoft.com/office/word/2012/wordml" xmlns:w16cid="http://schemas.microsoft.com/office/word/2016/wordml/cid" xmlns:w16se="http://schemas.microsoft.com/office/word/2015/wordml/symex" xmlns:wpg="http://schemas.microsoft.com/office/word/2010/wordprocessingGroup" xmlns:wpi="http://schemas.microsoft.com/office/word/2010/wordprocessingInk" xmlns:wne="http://schemas.microsoft.com/office/word/2006/wordml" xmlns:wps="http://schemas.microsoft.com/office/word/2010/wordprocessingShape" mc:Ignorable="w14 w15 w16se w16cid wp14">
   <w:sdt>
     <w:sdtPr>
       <w:rPr>
         <w:rStyle w:val="PageNumber"/>
       </w:rPr>
-      <w:id w:val="-366447533"/>
+      <w:id w:val="-2670662"/>
       <w:docPartObj>
-        <w:docPartGallery w:val="Page Numbers (Bottom of Page)"/>
+        <w:docPartGallery w:val="Page Numbers (Top of Page)"/>
         <w:docPartUnique/>
       </w:docPartObj>
     </w:sdtPr>
     <w:sdtContent>
       <w:p>
         <w:pPr>
-          <w:pStyle w:val="Footer"/>
+          <w:pStyle w:val="Header"/>
+          <w:framePr w:wrap="none" w:vAnchor="text" w:hAnchor="margin" w:xAlign="right" w:y="1"/>
+          <w:rPr>
+            <w:rStyle w:val="PageNumber"/>
+          </w:rPr>
+        </w:pPr>
+        <w:r>
+          <w:rPr>
+            <w:rStyle w:val="PageNumber"/>
+          </w:rPr>
+          <w:fldChar w:fldCharType="begin"/>
+        </w:r>
+        <w:r>
+          <w:rPr>
+            <w:rStyle w:val="PageNumber"/>
+          </w:rPr>
+          <w:instrText xml:space="preserve"> PAGE </w:instrText>
+        </w:r>
+        <w:r>
+          <w:rPr>
+            <w:rStyle w:val="PageNumber"/>
+          </w:rPr>
+          <w:fldChar w:fldCharType="end"/>
+        </w:r>
+      </w:p>
+    </w:sdtContent>
+  </w:sdt>
+  <w:p>
+    <w:pPr>
+      <w:pStyle w:val="Header"/>
+      <w:ind w:right="360"/>
+    </w:pPr>
+  </w:p>
+</w:hdr>
+</file>
+
+<file path=word/header2.xml><?xml version="1.0" encoding="utf-8"?>
+<w:hdr xmlns:wpc="http://schemas.microsoft.com/office/word/2010/wordprocessingCanvas" xmlns:cx="http://schemas.microsoft.com/office/drawing/2014/chartex" xmlns:cx1="http://schemas.microsoft.com/office/drawing/2015/9/8/chartex" xmlns:cx2="http://schemas.microsoft.com/office/drawing/2015/10/21/chartex" xmlns:cx3="http://schemas.microsoft.com/office/drawing/2016/5/9/chartex" xmlns:cx4="http://schemas.microsoft.com/office/drawing/2016/5/10/chartex" xmlns:cx5="http://schemas.microsoft.com/office/drawing/2016/5/11/chartex" xmlns:cx6="http://schemas.microsoft.com/office/drawing/2016/5/12/chartex" xmlns:cx7="http://schemas.microsoft.com/office/drawing/2016/5/13/chartex" xmlns:cx8="http://schemas.microsoft.com/office/drawing/2016/5/14/chartex" xmlns:mc="http://schemas.openxmlformats.org/markup-compatibility/2006" xmlns:aink="http://schemas.microsoft.com/office/drawing/2016/ink" xmlns:am3d="http://schemas.microsoft.com/office/drawing/2017/model3d" xmlns:o="urn:schemas-microsoft-com:office:office" xmlns:r="http://schemas.openxmlformats.org/officeDocument/2006/relationships" xmlns:m="http://schemas.openxmlformats.org/officeDocument/2006/math" xmlns:v="urn:schemas-microsoft-com:vml" xmlns:wp14="http://schemas.microsoft.com/office/word/2010/wordprocessingDrawing" xmlns:wp="http://schemas.openxmlformats.org/drawingml/2006/wordprocessingDrawing" xmlns:w10="urn:schemas-microsoft-com:office:word" xmlns:w="http://schemas.openxmlformats.org/wordprocessingml/2006/main" xmlns:w14="http://schemas.microsoft.com/office/word/2010/wordml" xmlns:w15="http://schemas.microsoft.com/office/word/2012/wordml" xmlns:w16cid="http://schemas.microsoft.com/office/word/2016/wordml/cid" xmlns:w16se="http://schemas.microsoft.com/office/word/2015/wordml/symex" xmlns:wpg="http://schemas.microsoft.com/office/word/2010/wordprocessingGroup" xmlns:wpi="http://schemas.microsoft.com/office/word/2010/wordprocessingInk" xmlns:wne="http://schemas.microsoft.com/office/word/2006/wordml" xmlns:wps="http://schemas.microsoft.com/office/word/2010/wordprocessingShape" mc:Ignorable="w14 w15 w16se w16cid wp14">
+  <w:sdt>
+    <w:sdtPr>
+      <w:rPr>
+        <w:rStyle w:val="PageNumber"/>
+      </w:rPr>
+      <w:id w:val="289561080"/>
+      <w:docPartObj>
+        <w:docPartGallery w:val="Page Numbers (Top of Page)"/>
+        <w:docPartUnique/>
+      </w:docPartObj>
+    </w:sdtPr>
+    <w:sdtContent>
+      <w:p>
+        <w:pPr>
+          <w:pStyle w:val="Header"/>
           <w:framePr w:wrap="none" w:vAnchor="text" w:hAnchor="margin" w:xAlign="right" w:y="1"/>
           <w:rPr>
             <w:rStyle w:val="PageNumber"/>
@@ -2074,30 +2162,11 @@
   </w:sdt>
   <w:p>
     <w:pPr>
-      <w:pStyle w:val="Footer"/>
+      <w:pStyle w:val="Header"/>
       <w:ind w:right="360"/>
     </w:pPr>
   </w:p>
-</w:ftr>
-</file>
-
-<file path=word/footnotes.xml><?xml version="1.0" encoding="utf-8"?>
-<w:footnotes xmlns:wpc="http://schemas.microsoft.com/office/word/2010/wordprocessingCanvas" xmlns:cx="http://schemas.microsoft.com/office/drawing/2014/chartex" xmlns:cx1="http://schemas.microsoft.com/office/drawing/2015/9/8/chartex" xmlns:cx2="http://schemas.microsoft.com/office/drawing/2015/10/21/chartex" xmlns:cx3="http://schemas.microsoft.com/office/drawing/2016/5/9/chartex" xmlns:cx4="http://schemas.microsoft.com/office/drawing/2016/5/10/chartex" xmlns:cx5="http://schemas.microsoft.com/office/drawing/2016/5/11/chartex" xmlns:cx6="http://schemas.microsoft.com/office/drawing/2016/5/12/chartex" xmlns:cx7="http://schemas.microsoft.com/office/drawing/2016/5/13/chartex" xmlns:cx8="http://schemas.microsoft.com/office/drawing/2016/5/14/chartex" xmlns:mc="http://schemas.openxmlformats.org/markup-compatibility/2006" xmlns:aink="http://schemas.microsoft.com/office/drawing/2016/ink" xmlns:am3d="http://schemas.microsoft.com/office/drawing/2017/model3d" xmlns:o="urn:schemas-microsoft-com:office:office" xmlns:r="http://schemas.openxmlformats.org/officeDocument/2006/relationships" xmlns:m="http://schemas.openxmlformats.org/officeDocument/2006/math" xmlns:v="urn:schemas-microsoft-com:vml" xmlns:wp14="http://schemas.microsoft.com/office/word/2010/wordprocessingDrawing" xmlns:wp="http://schemas.openxmlformats.org/drawingml/2006/wordprocessingDrawing" xmlns:w10="urn:schemas-microsoft-com:office:word" xmlns:w="http://schemas.openxmlformats.org/wordprocessingml/2006/main" xmlns:w14="http://schemas.microsoft.com/office/word/2010/wordml" xmlns:w15="http://schemas.microsoft.com/office/word/2012/wordml" xmlns:w16cid="http://schemas.microsoft.com/office/word/2016/wordml/cid" xmlns:w16se="http://schemas.microsoft.com/office/word/2015/wordml/symex" xmlns:wpg="http://schemas.microsoft.com/office/word/2010/wordprocessingGroup" xmlns:wpi="http://schemas.microsoft.com/office/word/2010/wordprocessingInk" xmlns:wne="http://schemas.microsoft.com/office/word/2006/wordml" xmlns:wps="http://schemas.microsoft.com/office/word/2010/wordprocessingShape" mc:Ignorable="w14 w15 w16se w16cid wp14">
-  <w:footnote w:type="separator" w:id="-1">
-    <w:p>
-      <w:r>
-        <w:separator/>
-      </w:r>
-    </w:p>
-  </w:footnote>
-  <w:footnote w:type="continuationSeparator" w:id="0">
-    <w:p>
-      <w:r>
-        <w:continuationSeparator/>
-      </w:r>
-    </w:p>
-  </w:footnote>
-</w:footnotes>
+</w:hdr>
 </file>
 
 <file path=word/numbering.xml><?xml version="1.0" encoding="utf-8"?>
@@ -3994,7 +4063,7 @@
 </file>
 
 <file path=customXml/itemProps1.xml><?xml version="1.0" encoding="utf-8"?>
-<ds:datastoreItem xmlns:ds="http://schemas.openxmlformats.org/officeDocument/2006/customXml" ds:itemID="{A074DDF9-2314-3B47-9C8F-CDF0B1EFA399}">
+<ds:datastoreItem xmlns:ds="http://schemas.openxmlformats.org/officeDocument/2006/customXml" ds:itemID="{BAB03D80-7E0E-BD4E-B9FB-C266F5F62098}">
   <ds:schemaRefs>
     <ds:schemaRef ds:uri="http://schemas.openxmlformats.org/officeDocument/2006/bibliography"/>
   </ds:schemaRefs>

</xml_diff>

<commit_message>
additional formatting requested anesthesiology
</commit_message>
<xml_diff>
--- a/manuscript/Extras/manuscript_template.docx
+++ b/manuscript/Extras/manuscript_template.docx
@@ -6,6 +6,8 @@
       <w:pPr>
         <w:pStyle w:val="Title"/>
       </w:pPr>
+      <w:bookmarkStart w:id="0" w:name="_GoBack"/>
+      <w:bookmarkEnd w:id="0"/>
       <w:r>
         <w:t>Accuracy and precision of zero-heat-flux temperature monitoring: A systematic review and meta-analysis</w:t>
       </w:r>
@@ -14,11 +16,11 @@
       <w:pPr>
         <w:pStyle w:val="Heading2"/>
       </w:pPr>
-      <w:bookmarkStart w:id="0" w:name="author-information"/>
+      <w:bookmarkStart w:id="1" w:name="author-information"/>
       <w:r>
         <w:t>Author information</w:t>
       </w:r>
-      <w:bookmarkEnd w:id="0"/>
+      <w:bookmarkEnd w:id="1"/>
     </w:p>
     <w:p>
       <w:pPr>
@@ -144,8 +146,6 @@
         </w:rPr>
         <w:t>4</w:t>
       </w:r>
-      <w:bookmarkStart w:id="1" w:name="_GoBack"/>
-      <w:bookmarkEnd w:id="1"/>
     </w:p>
     <w:p>
       <w:pPr>
@@ -1523,6 +1523,7 @@
       <w:bookmarkStart w:id="29" w:name="ref-whiting2011quadas"/>
       <w:bookmarkEnd w:id="28"/>
       <w:r>
+        <w:lastRenderedPageBreak/>
         <w:t xml:space="preserve">10. Whiting PF, </w:t>
       </w:r>
       <w:proofErr w:type="spellStart"/>
@@ -1617,7 +1618,6 @@
       <w:bookmarkStart w:id="32" w:name="ref-deeks2005performance"/>
       <w:bookmarkEnd w:id="31"/>
       <w:r>
-        <w:lastRenderedPageBreak/>
         <w:t xml:space="preserve">13. </w:t>
       </w:r>
       <w:proofErr w:type="spellStart"/>
@@ -1784,6 +1784,7 @@
       <w:bookmarkStart w:id="39" w:name="ref-team2017r"/>
       <w:bookmarkEnd w:id="38"/>
       <w:r>
+        <w:lastRenderedPageBreak/>
         <w:t xml:space="preserve">20. Team RC: R core team (2017). R: A language and environment for statistical computing. R Found Stat </w:t>
       </w:r>
       <w:proofErr w:type="spellStart"/>
@@ -1905,7 +1906,6 @@
       <w:bookmarkEnd w:id="20"/>
       <w:bookmarkEnd w:id="42"/>
       <w:r>
-        <w:lastRenderedPageBreak/>
         <w:t>Figure legend</w:t>
       </w:r>
       <w:bookmarkEnd w:id="43"/>
@@ -1933,6 +1933,7 @@
       <w:footerReference w:type="default" r:id="rId16"/>
       <w:pgSz w:w="12240" w:h="15840"/>
       <w:pgMar w:top="1440" w:right="1440" w:bottom="1440" w:left="1440" w:header="720" w:footer="720" w:gutter="0"/>
+      <w:lnNumType w:countBy="1" w:restart="continuous"/>
       <w:cols w:space="720"/>
       <w:docGrid w:linePitch="326"/>
     </w:sectPr>
@@ -2065,6 +2066,11 @@
         <w:docPartUnique/>
       </w:docPartObj>
     </w:sdtPr>
+    <w:sdtEndPr>
+      <w:rPr>
+        <w:rStyle w:val="PageNumber"/>
+      </w:rPr>
+    </w:sdtEndPr>
     <w:sdtContent>
       <w:p>
         <w:pPr>
@@ -2117,6 +2123,11 @@
         <w:docPartUnique/>
       </w:docPartObj>
     </w:sdtPr>
+    <w:sdtEndPr>
+      <w:rPr>
+        <w:rStyle w:val="PageNumber"/>
+      </w:rPr>
+    </w:sdtEndPr>
     <w:sdtContent>
       <w:p>
         <w:pPr>
@@ -3204,12 +3215,12 @@
     <w:name w:val="Bibliography"/>
     <w:basedOn w:val="FirstParagraph"/>
     <w:qFormat/>
-    <w:rsid w:val="008B7695"/>
+    <w:rsid w:val="00D411E2"/>
     <w:pPr>
       <w:ind w:left="720" w:hanging="720"/>
     </w:pPr>
     <w:rPr>
-      <w:sz w:val="18"/>
+      <w:sz w:val="20"/>
       <w:szCs w:val="18"/>
     </w:rPr>
   </w:style>
@@ -4063,7 +4074,7 @@
 </file>
 
 <file path=customXml/itemProps1.xml><?xml version="1.0" encoding="utf-8"?>
-<ds:datastoreItem xmlns:ds="http://schemas.openxmlformats.org/officeDocument/2006/customXml" ds:itemID="{BAB03D80-7E0E-BD4E-B9FB-C266F5F62098}">
+<ds:datastoreItem xmlns:ds="http://schemas.openxmlformats.org/officeDocument/2006/customXml" ds:itemID="{5FA9B5D9-D406-F049-BF5C-DFA5C619BF43}">
   <ds:schemaRefs>
     <ds:schemaRef ds:uri="http://schemas.openxmlformats.org/officeDocument/2006/bibliography"/>
   </ds:schemaRefs>

</xml_diff>